<commit_message>
Week 6 & 7
</commit_message>
<xml_diff>
--- a/Gaskill_Connor_Project/Week5_Project_SSRSReports/Week 5 Memo.docx
+++ b/Gaskill_Connor_Project/Week5_Project_SSRSReports/Week 5 Memo.docx
@@ -48,21 +48,7 @@
     </w:p>
     <w:p>
       <w:r>
-        <w:t xml:space="preserve">These insights help us </w:t>
-      </w:r>
-      <w:proofErr w:type="gramStart"/>
-      <w:r>
-        <w:t>focus</w:t>
-      </w:r>
-      <w:proofErr w:type="gramEnd"/>
-      <w:r>
-        <w:t xml:space="preserve"> marketing and inventory strategies where they’ll have the most impact and ensure we continue supporting the products driving </w:t>
-      </w:r>
-      <w:r>
-        <w:t>most of</w:t>
-      </w:r>
-      <w:r>
-        <w:t xml:space="preserve"> our revenue.</w:t>
+        <w:t>These insights help us focus marketing and inventory strategies where they’ll have the most impact and ensure we continue supporting the products driving most of our revenue.</w:t>
       </w:r>
     </w:p>
     <w:p>
@@ -743,6 +729,7 @@
   <w:style w:type="character" w:default="1" w:styleId="DefaultParagraphFont">
     <w:name w:val="Default Paragraph Font"/>
     <w:uiPriority w:val="1"/>
+    <w:semiHidden/>
     <w:unhideWhenUsed/>
   </w:style>
   <w:style w:type="table" w:default="1" w:styleId="TableNormal">

</xml_diff>